<commit_message>
Se termino el laboratorio 2 practico, falta el teorico
</commit_message>
<xml_diff>
--- a/Lab2.docx
+++ b/Lab2.docx
@@ -211,19 +211,10 @@
     </w:p>
     <w:p>
       <w:r>
-        <w:t>BTNX_Set</w:t>
-      </w:r>
-      <w:r>
-        <w:t xml:space="preserve">Low: </w:t>
-      </w:r>
-      <w:r>
-        <w:t xml:space="preserve">Para darle el valor de </w:t>
-      </w:r>
-      <w:r>
-        <w:t>0</w:t>
-      </w:r>
-      <w:r>
-        <w:t xml:space="preserve"> al botón X</w:t>
+        <w:t xml:space="preserve">BTNX_SetLow: </w:t>
+      </w:r>
+      <w:r>
+        <w:t>Para darle el valor de 0 al botón X</w:t>
       </w:r>
       <w:r>
         <w:t xml:space="preserve"> </w:t>
@@ -231,10 +222,7 @@
     </w:p>
     <w:p>
       <w:r>
-        <w:t>BTNX_</w:t>
-      </w:r>
-      <w:r>
-        <w:t xml:space="preserve">Toggle: </w:t>
+        <w:t xml:space="preserve">BTNX_Toggle: </w:t>
       </w:r>
       <w:r>
         <w:t>C</w:t>
@@ -260,10 +248,7 @@
     </w:p>
     <w:p>
       <w:r>
-        <w:t>BTNX_</w:t>
-      </w:r>
-      <w:r>
-        <w:t>GetValue</w:t>
+        <w:t>BTNX_GetValue</w:t>
       </w:r>
       <w:r>
         <w:t>: Indica el v</w:t>
@@ -274,10 +259,7 @@
     </w:p>
     <w:p>
       <w:r>
-        <w:t>BTNX_S</w:t>
-      </w:r>
-      <w:r>
-        <w:t>etDigitalInput</w:t>
+        <w:t>BTNX_SetDigitalInput</w:t>
       </w:r>
       <w:r>
         <w:t>: C</w:t>
@@ -288,13 +270,7 @@
     </w:p>
     <w:p>
       <w:r>
-        <w:t>BTNX_SetDigital</w:t>
-      </w:r>
-      <w:r>
-        <w:t>Out</w:t>
-      </w:r>
-      <w:r>
-        <w:t>put</w:t>
+        <w:t>BTNX_SetDigitalOutput</w:t>
       </w:r>
       <w:r>
         <w:t xml:space="preserve">: </w:t>
@@ -303,28 +279,198 @@
         <w:t>C</w:t>
       </w:r>
       <w:r>
-        <w:t xml:space="preserve">onfigura al botón X como pin de </w:t>
-      </w:r>
-      <w:r>
-        <w:t>salida</w:t>
+        <w:t>onfigura al botón X como pin de salida</w:t>
       </w:r>
     </w:p>
     <w:p>
       <w:r>
         <w:lastRenderedPageBreak/>
-        <w:t xml:space="preserve">Mientras que las funciones que se generan son </w:t>
-      </w:r>
-      <w:r>
-        <w:t>BTNX_SetValue</w:t>
-      </w:r>
-      <w:r>
-        <w:t xml:space="preserve">. </w:t>
+        <w:t xml:space="preserve">Mientras que las funciones que se generan son BTNX_SetValue. </w:t>
+      </w:r>
+    </w:p>
+    <w:p>
+      <w:r>
+        <w:t>Parte 2</w:t>
+      </w:r>
+    </w:p>
+    <w:p>
+      <w:r>
+        <w:t>1.c</w:t>
+      </w:r>
+    </w:p>
+    <w:p>
+      <w:r>
+        <w:t xml:space="preserve">El código agregado fue el siguiente: </w:t>
+      </w:r>
+    </w:p>
+    <w:p>
+      <w:pPr>
+        <w:rPr>
+          <w:lang w:val="en-US"/>
+        </w:rPr>
+      </w:pPr>
+      <w:r>
+        <w:rPr>
+          <w:lang w:val="en-US"/>
+        </w:rPr>
+        <w:t>BTNX_CallBack</w:t>
+      </w:r>
+    </w:p>
+    <w:p>
+      <w:pPr>
+        <w:rPr>
+          <w:lang w:val="en-US"/>
+        </w:rPr>
+      </w:pPr>
+      <w:r>
+        <w:rPr>
+          <w:lang w:val="en-US"/>
+        </w:rPr>
+        <w:t>BTNX_SetInterruptHandler</w:t>
+      </w:r>
+    </w:p>
+    <w:p>
+      <w:pPr>
+        <w:rPr>
+          <w:lang w:val="en-US"/>
+        </w:rPr>
+      </w:pPr>
+      <w:r>
+        <w:rPr>
+          <w:lang w:val="en-US"/>
+        </w:rPr>
+        <w:t>BTN</w:t>
+      </w:r>
+      <w:r>
+        <w:rPr>
+          <w:lang w:val="en-US"/>
+        </w:rPr>
+        <w:t>X</w:t>
+      </w:r>
+      <w:r>
+        <w:rPr>
+          <w:lang w:val="en-US"/>
+        </w:rPr>
+        <w:t>_SetIOCInterruptHandler</w:t>
+      </w:r>
+    </w:p>
+    <w:p>
+      <w:pPr>
+        <w:rPr>
+          <w:lang w:val="en-US"/>
+        </w:rPr>
+      </w:pPr>
+    </w:p>
+    <w:p>
+      <w:pPr>
+        <w:rPr>
+          <w:lang w:val="en-US"/>
+        </w:rPr>
+      </w:pPr>
+    </w:p>
+    <w:p>
+      <w:r>
+        <w:t>Los registros configurados para las interrupciones de los pines de</w:t>
+      </w:r>
+      <w:r>
+        <w:t xml:space="preserve"> los botones son: </w:t>
+      </w:r>
+    </w:p>
+    <w:p>
+      <w:r>
+        <w:t>CNIE0A13</w:t>
+      </w:r>
+      <w:r>
+        <w:t xml:space="preserve">, </w:t>
+      </w:r>
+      <w:r>
+        <w:t>CNIE0B15</w:t>
+      </w:r>
+      <w:r>
+        <w:t xml:space="preserve">, </w:t>
+      </w:r>
+      <w:r>
+        <w:t>CNFA13</w:t>
+      </w:r>
+      <w:r>
+        <w:t xml:space="preserve">, </w:t>
+      </w:r>
+      <w:r>
+        <w:t>CNFB15</w:t>
+      </w:r>
+      <w:r>
+        <w:t xml:space="preserve">, </w:t>
+      </w:r>
+      <w:r>
+        <w:t>CNAIE</w:t>
+      </w:r>
+      <w:r>
+        <w:t xml:space="preserve">, </w:t>
+      </w:r>
+      <w:r>
+        <w:t>CNBIE</w:t>
+      </w:r>
+      <w:r>
+        <w:t xml:space="preserve">, </w:t>
+      </w:r>
+      <w:r>
+        <w:t>CNAIF</w:t>
+      </w:r>
+      <w:r>
+        <w:t xml:space="preserve">, </w:t>
+      </w:r>
+      <w:r>
+        <w:t>CNBIF</w:t>
+      </w:r>
+      <w:r>
+        <w:t xml:space="preserve"> </w:t>
       </w:r>
     </w:p>
     <w:p/>
     <w:p/>
-    <w:p/>
-    <w:p/>
+    <w:p>
+      <w:r>
+        <w:t xml:space="preserve">Segunda Parte </w:t>
+      </w:r>
+    </w:p>
+    <w:p>
+      <w:r>
+        <w:t>2.a</w:t>
+      </w:r>
+      <w:r>
+        <w:t xml:space="preserve"> //Hay que modificarlo</w:t>
+      </w:r>
+    </w:p>
+    <w:p>
+      <w:r>
+        <w:t xml:space="preserve">Cambiaron los siguientes archivos: </w:t>
+      </w:r>
+    </w:p>
+    <w:p>
+      <w:r>
+        <w:t>Interrupt_manager.c</w:t>
+      </w:r>
+    </w:p>
+    <w:p>
+      <w:r>
+        <w:t>mcc.h</w:t>
+      </w:r>
+    </w:p>
+    <w:p>
+      <w:r>
+        <w:t>system.c</w:t>
+      </w:r>
+    </w:p>
+    <w:p>
+      <w:r>
+        <w:t>tmr2.c</w:t>
+      </w:r>
+    </w:p>
+    <w:p>
+      <w:r>
+        <w:t>tmr2.h</w:t>
+      </w:r>
+    </w:p>
     <w:sectPr>
       <w:pgSz w:w="11906" w:h="16838"/>
       <w:pgMar w:top="1417" w:right="1701" w:bottom="1417" w:left="1701" w:header="708" w:footer="708" w:gutter="0"/>

</xml_diff>